<commit_message>
add b5-t3-p12 writing practice
</commit_message>
<xml_diff>
--- a/bec_listening.docx
+++ b/bec_listening.docx
@@ -15,7 +15,13 @@
     </w:p>
     <w:p>
       <w:r>
-        <w:t>This is the second edtion.</w:t>
+        <w:t>This is the second ed</w:t>
+      </w:r>
+      <w:r>
+        <w:t>i</w:t>
+      </w:r>
+      <w:r>
+        <w:t>tion.</w:t>
       </w:r>
     </w:p>
     <w:sectPr>

</xml_diff>